<commit_message>
user report language added
</commit_message>
<xml_diff>
--- a/storage/H2-Steam-Fired-Serices1.docx
+++ b/storage/H2-Steam-Fired-Serices1.docx
@@ -3,7 +3,9 @@
 <w:document xmlns:ve="http://schemas.openxmlformats.org/markup-compatibility/2006" xmlns:o="urn:schemas-microsoft-com:office:office" xmlns:r="http://schemas.openxmlformats.org/officeDocument/2006/relationships" xmlns:m="http://schemas.openxmlformats.org/officeDocument/2006/math" xmlns:v="urn:schemas-microsoft-com:vml" xmlns:wp="http://schemas.openxmlformats.org/drawingml/2006/wordprocessingDrawing" xmlns:w10="urn:schemas-microsoft-com:office:word" xmlns:w="http://schemas.openxmlformats.org/wordprocessingml/2006/main" xmlns:wne="http://schemas.microsoft.com/office/word/2006/wordml">
   <w:body>
     <w:p>
-      <w:pPr/>
+      <w:pPr>
+        <w:jc w:val="center"/>
+      </w:pPr>
       <w:r>
         <w:pict>
           <v:shape type="#_x0000_t75" style="width:85pt; height:57pt; margin-left:0pt; margin-top:0pt; mso-position-horizontal:left; mso-position-vertical:top; mso-position-horizontal-relative:char; mso-position-vertical-relative:line;">
@@ -13,8 +15,11 @@
         </w:pict>
       </w:r>
     </w:p>
+    <w:p/>
     <w:p>
-      <w:pPr/>
+      <w:pPr>
+        <w:jc w:val="center"/>
+      </w:pPr>
       <w:r>
         <w:rPr>
           <w:sz w:val="24"/>
@@ -60,7 +65,7 @@
                 <w:b w:val="1"/>
                 <w:bCs w:val="1"/>
               </w:rPr>
-              <w:t xml:space="preserve">Client</w:t>
+              <w:t xml:space="preserve">客户</w:t>
             </w:r>
           </w:p>
         </w:tc>
@@ -78,7 +83,7 @@
                 <w:b w:val="1"/>
                 <w:bCs w:val="1"/>
               </w:rPr>
-              <w:t xml:space="preserve">Rk</w:t>
+              <w:t xml:space="preserve">sujith</w:t>
             </w:r>
           </w:p>
         </w:tc>
@@ -96,7 +101,7 @@
                 <w:b w:val="1"/>
                 <w:bCs w:val="1"/>
               </w:rPr>
-              <w:t xml:space="preserve">Version</w:t>
+              <w:t xml:space="preserve">版</w:t>
             </w:r>
           </w:p>
         </w:tc>
@@ -135,7 +140,7 @@
                 <w:b w:val="1"/>
                 <w:bCs w:val="1"/>
               </w:rPr>
-              <w:t xml:space="preserve">Enquiry</w:t>
+              <w:t xml:space="preserve">查询</w:t>
             </w:r>
           </w:p>
         </w:tc>
@@ -153,7 +158,7 @@
                 <w:b w:val="1"/>
                 <w:bCs w:val="1"/>
               </w:rPr>
-              <w:t xml:space="preserve">9874563210</w:t>
+              <w:t xml:space="preserve">suji</w:t>
             </w:r>
           </w:p>
         </w:tc>
@@ -171,7 +176,7 @@
                 <w:b w:val="1"/>
                 <w:bCs w:val="1"/>
               </w:rPr>
-              <w:t xml:space="preserve">Date</w:t>
+              <w:t xml:space="preserve">日期</w:t>
             </w:r>
           </w:p>
         </w:tc>
@@ -189,7 +194,7 @@
                 <w:b w:val="1"/>
                 <w:bCs w:val="1"/>
               </w:rPr>
-              <w:t xml:space="preserve">01/21/2020, 12:12 PM</w:t>
+              <w:t xml:space="preserve">12/08/2020, 06:13 PM</w:t>
             </w:r>
           </w:p>
         </w:tc>
@@ -210,7 +215,7 @@
                 <w:b w:val="1"/>
                 <w:bCs w:val="1"/>
               </w:rPr>
-              <w:t xml:space="preserve">Project</w:t>
+              <w:t xml:space="preserve">项目</w:t>
             </w:r>
           </w:p>
         </w:tc>
@@ -228,7 +233,7 @@
                 <w:b w:val="1"/>
                 <w:bCs w:val="1"/>
               </w:rPr>
-              <w:t xml:space="preserve">sss</w:t>
+              <w:t xml:space="preserve">sujith</w:t>
             </w:r>
           </w:p>
         </w:tc>
@@ -246,7 +251,7 @@
                 <w:b w:val="1"/>
                 <w:bCs w:val="1"/>
               </w:rPr>
-              <w:t xml:space="preserve">Model</w:t>
+              <w:t xml:space="preserve">模型</w:t>
             </w:r>
           </w:p>
         </w:tc>
@@ -324,27 +329,27 @@
                 <w:b w:val="1"/>
                 <w:bCs w:val="1"/>
               </w:rPr>
-              <w:t xml:space="preserve">Description</w:t>
-            </w:r>
-          </w:p>
-        </w:tc>
-        <w:tc>
-          <w:tcPr>
-            <w:tcW w:w="1750" w:type="dxa"/>
-            <w:shd w:val="clear" w:fill="e5e5e5"/>
-          </w:tcPr>
-          <w:p>
-            <w:pPr>
-              <w:jc w:val="center"/>
-            </w:pPr>
-            <w:r>
-              <w:rPr>
-                <w:sz w:val="20"/>
-                <w:szCs w:val="20"/>
-                <w:b w:val="1"/>
-                <w:bCs w:val="1"/>
-              </w:rPr>
-              <w:t xml:space="preserve">Unit</w:t>
+              <w:t xml:space="preserve">描述</w:t>
+            </w:r>
+          </w:p>
+        </w:tc>
+        <w:tc>
+          <w:tcPr>
+            <w:tcW w:w="1750" w:type="dxa"/>
+            <w:shd w:val="clear" w:fill="e5e5e5"/>
+          </w:tcPr>
+          <w:p>
+            <w:pPr>
+              <w:jc w:val="center"/>
+            </w:pPr>
+            <w:r>
+              <w:rPr>
+                <w:sz w:val="20"/>
+                <w:szCs w:val="20"/>
+                <w:b w:val="1"/>
+                <w:bCs w:val="1"/>
+              </w:rPr>
+              <w:t xml:space="preserve">单元</w:t>
             </w:r>
           </w:p>
         </w:tc>
@@ -401,7 +406,7 @@
                 <w:b w:val="1"/>
                 <w:bCs w:val="1"/>
               </w:rPr>
-              <w:t xml:space="preserve">Capacity(+/-3%)</w:t>
+              <w:t xml:space="preserve">容量(+/-3%)</w:t>
             </w:r>
           </w:p>
         </w:tc>
@@ -489,19 +494,55 @@
         </w:tc>
         <w:tc>
           <w:tcPr>
-            <w:tcW w:w="5850" w:type="dxa"/>
-            <w:shd w:val="clear" w:fill="e5e5e5"/>
-          </w:tcPr>
-          <w:p>
-            <w:pPr/>
-            <w:r>
-              <w:rPr>
-                <w:sz w:val="20"/>
-                <w:szCs w:val="20"/>
-                <w:b w:val="1"/>
-                <w:bCs w:val="1"/>
-              </w:rPr>
-              <w:t xml:space="preserve">CHILLED WATER CIRCUIT</w:t>
+            <w:tcW w:w="2850" w:type="dxa"/>
+            <w:shd w:val="clear" w:fill="e5e5e5"/>
+          </w:tcPr>
+          <w:p>
+            <w:pPr/>
+            <w:r>
+              <w:rPr>
+                <w:sz w:val="20"/>
+                <w:szCs w:val="20"/>
+                <w:b w:val="1"/>
+                <w:bCs w:val="1"/>
+              </w:rPr>
+              <w:t xml:space="preserve">冷冻水循环</w:t>
+            </w:r>
+          </w:p>
+        </w:tc>
+        <w:tc>
+          <w:tcPr>
+            <w:tcW w:w="1750" w:type="dxa"/>
+            <w:shd w:val="clear" w:fill="e5e5e5"/>
+          </w:tcPr>
+          <w:p>
+            <w:pPr/>
+            <w:r>
+              <w:rPr>
+                <w:sz w:val="20"/>
+                <w:szCs w:val="20"/>
+                <w:b w:val="1"/>
+                <w:bCs w:val="1"/>
+              </w:rPr>
+              <w:t xml:space="preserve"/>
+            </w:r>
+          </w:p>
+        </w:tc>
+        <w:tc>
+          <w:tcPr>
+            <w:tcW w:w="1750" w:type="dxa"/>
+            <w:shd w:val="clear" w:fill="e5e5e5"/>
+          </w:tcPr>
+          <w:p>
+            <w:pPr/>
+            <w:r>
+              <w:rPr>
+                <w:sz w:val="20"/>
+                <w:szCs w:val="20"/>
+                <w:b w:val="1"/>
+                <w:bCs w:val="1"/>
+              </w:rPr>
+              <w:t xml:space="preserve"/>
             </w:r>
           </w:p>
         </w:tc>
@@ -528,7 +569,7 @@
             <w:pPr/>
             <w:r>
               <w:rPr/>
-              <w:t xml:space="preserve">Chilled water flow</w:t>
+              <w:t xml:space="preserve">冷冻水流量</w:t>
             </w:r>
           </w:p>
         </w:tc>
@@ -583,7 +624,7 @@
             <w:pPr/>
             <w:r>
               <w:rPr/>
-              <w:t xml:space="preserve">Chilled water inlet temperature</w:t>
+              <w:t xml:space="preserve">冷冻水入口温度</w:t>
             </w:r>
           </w:p>
         </w:tc>
@@ -638,7 +679,7 @@
             <w:pPr/>
             <w:r>
               <w:rPr/>
-              <w:t xml:space="preserve">Chilled water outlet temperature</w:t>
+              <w:t xml:space="preserve">冷冻水出口温度</w:t>
             </w:r>
           </w:p>
         </w:tc>
@@ -693,7 +734,7 @@
             <w:pPr/>
             <w:r>
               <w:rPr/>
-              <w:t xml:space="preserve">Evaporate passes</w:t>
+              <w:t xml:space="preserve">蒸发通行证</w:t>
             </w:r>
           </w:p>
         </w:tc>
@@ -748,7 +789,7 @@
             <w:pPr/>
             <w:r>
               <w:rPr/>
-              <w:t xml:space="preserve">Chilled water circuit pressure loss</w:t>
+              <w:t xml:space="preserve">冷却水回路压力损失</w:t>
             </w:r>
           </w:p>
         </w:tc>
@@ -803,7 +844,8 @@
             <w:pPr/>
             <w:r>
               <w:rPr/>
-              <w:t xml:space="preserve">Chilled water Connection diameter</w:t>
+              <w:t xml:space="preserve">
+冷水接口直径</w:t>
             </w:r>
           </w:p>
         </w:tc>
@@ -858,7 +900,7 @@
             <w:pPr/>
             <w:r>
               <w:rPr/>
-              <w:t xml:space="preserve">Glycol type</w:t>
+              <w:t xml:space="preserve">乙二醇类型</w:t>
             </w:r>
           </w:p>
         </w:tc>
@@ -911,21 +953,21 @@
             <w:pPr/>
             <w:r>
               <w:rPr/>
-              <w:t xml:space="preserve">Chilled water glycol %</w:t>
-            </w:r>
-          </w:p>
-        </w:tc>
-        <w:tc>
-          <w:tcPr>
-            <w:tcW w:w="1750" w:type="dxa"/>
-          </w:tcPr>
-          <w:p>
-            <w:pPr>
-              <w:jc w:val="center"/>
-            </w:pPr>
-            <w:r>
-              <w:rPr/>
-              <w:t xml:space="preserve"> %</w:t>
+              <w:t xml:space="preserve">冷冻水乙二醇%</w:t>
+            </w:r>
+          </w:p>
+        </w:tc>
+        <w:tc>
+          <w:tcPr>
+            <w:tcW w:w="1750" w:type="dxa"/>
+          </w:tcPr>
+          <w:p>
+            <w:pPr>
+              <w:jc w:val="center"/>
+            </w:pPr>
+            <w:r>
+              <w:rPr/>
+              <w:t xml:space="preserve"> ( % )</w:t>
             </w:r>
           </w:p>
         </w:tc>
@@ -966,7 +1008,7 @@
             <w:pPr/>
             <w:r>
               <w:rPr/>
-              <w:t xml:space="preserve">Chilled water fouling factor</w:t>
+              <w:t xml:space="preserve">冷冻水结垢系数</w:t>
             </w:r>
           </w:p>
         </w:tc>
@@ -1021,7 +1063,7 @@
             <w:pPr/>
             <w:r>
               <w:rPr/>
-              <w:t xml:space="preserve">Maximum working pressure</w:t>
+              <w:t xml:space="preserve">最大工作压力</w:t>
             </w:r>
           </w:p>
         </w:tc>
@@ -1109,7 +1151,7 @@
                 <w:b w:val="1"/>
                 <w:bCs w:val="1"/>
               </w:rPr>
-              <w:t xml:space="preserve">COOLING WATER CIRCUIT</w:t>
+              <w:t xml:space="preserve">冷却水回路</w:t>
             </w:r>
           </w:p>
         </w:tc>
@@ -1172,7 +1214,7 @@
             <w:pPr/>
             <w:r>
               <w:rPr/>
-              <w:t xml:space="preserve">Cooling water flow</w:t>
+              <w:t xml:space="preserve">冷却水流量</w:t>
             </w:r>
           </w:p>
         </w:tc>
@@ -1227,7 +1269,7 @@
             <w:pPr/>
             <w:r>
               <w:rPr/>
-              <w:t xml:space="preserve">Cooling water inlet temperature</w:t>
+              <w:t xml:space="preserve">冷却水入口温度</w:t>
             </w:r>
           </w:p>
         </w:tc>
@@ -1282,7 +1324,7 @@
             <w:pPr/>
             <w:r>
               <w:rPr/>
-              <w:t xml:space="preserve">Cooling water outlet temperature</w:t>
+              <w:t xml:space="preserve">冷却水出口温度</w:t>
             </w:r>
           </w:p>
         </w:tc>
@@ -1337,7 +1379,7 @@
             <w:pPr/>
             <w:r>
               <w:rPr/>
-              <w:t xml:space="preserve">Absorber / Condenser passes</w:t>
+              <w:t xml:space="preserve">吸收器/冷凝器通过</w:t>
             </w:r>
           </w:p>
         </w:tc>
@@ -1392,7 +1434,7 @@
             <w:pPr/>
             <w:r>
               <w:rPr/>
-              <w:t xml:space="preserve">Cooling water Bypass Flow</w:t>
+              <w:t xml:space="preserve">冷却水旁路流量</w:t>
             </w:r>
           </w:p>
         </w:tc>
@@ -1447,7 +1489,7 @@
             <w:pPr/>
             <w:r>
               <w:rPr/>
-              <w:t xml:space="preserve">Cooling water circuit pressure loss</w:t>
+              <w:t xml:space="preserve">冷却水回路压力损失</w:t>
             </w:r>
           </w:p>
         </w:tc>
@@ -1502,7 +1544,7 @@
             <w:pPr/>
             <w:r>
               <w:rPr/>
-              <w:t xml:space="preserve">Cooling water Connection diameter</w:t>
+              <w:t xml:space="preserve">冷却水接口直径</w:t>
             </w:r>
           </w:p>
         </w:tc>
@@ -1557,7 +1599,7 @@
             <w:pPr/>
             <w:r>
               <w:rPr/>
-              <w:t xml:space="preserve">Glycol type</w:t>
+              <w:t xml:space="preserve">乙二醇类型</w:t>
             </w:r>
           </w:p>
         </w:tc>
@@ -1610,7 +1652,7 @@
             <w:pPr/>
             <w:r>
               <w:rPr/>
-              <w:t xml:space="preserve">Cooling water glycol %</w:t>
+              <w:t xml:space="preserve">冷却水乙二醇 ( % )</w:t>
             </w:r>
           </w:p>
         </w:tc>
@@ -1665,7 +1707,7 @@
             <w:pPr/>
             <w:r>
               <w:rPr/>
-              <w:t xml:space="preserve">Chilled water fouling factor</w:t>
+              <w:t xml:space="preserve">冷却水结垢系数</w:t>
             </w:r>
           </w:p>
         </w:tc>
@@ -1720,7 +1762,7 @@
             <w:pPr/>
             <w:r>
               <w:rPr/>
-              <w:t xml:space="preserve">Maximum working pressure</w:t>
+              <w:t xml:space="preserve">最大工作压力</w:t>
             </w:r>
           </w:p>
         </w:tc>
@@ -1808,7 +1850,7 @@
                 <w:b w:val="1"/>
                 <w:bCs w:val="1"/>
               </w:rPr>
-              <w:t xml:space="preserve">Hot Water Circuit</w:t>
+              <w:t xml:space="preserve">热水回路</w:t>
             </w:r>
           </w:p>
         </w:tc>
@@ -1871,7 +1913,7 @@
             <w:pPr/>
             <w:r>
               <w:rPr/>
-              <w:t xml:space="preserve">Hot water flow(+/- 3%)</w:t>
+              <w:t xml:space="preserve">热水流量(+/- 3%)</w:t>
             </w:r>
           </w:p>
         </w:tc>
@@ -1926,7 +1968,7 @@
             <w:pPr/>
             <w:r>
               <w:rPr/>
-              <w:t xml:space="preserve">Hot water inlet temperature</w:t>
+              <w:t xml:space="preserve">热水入口温度</w:t>
             </w:r>
           </w:p>
         </w:tc>
@@ -1981,7 +2023,7 @@
             <w:pPr/>
             <w:r>
               <w:rPr/>
-              <w:t xml:space="preserve">Hot water outlet temperature</w:t>
+              <w:t xml:space="preserve">热水出口温度</w:t>
             </w:r>
           </w:p>
         </w:tc>
@@ -2036,7 +2078,7 @@
             <w:pPr/>
             <w:r>
               <w:rPr/>
-              <w:t xml:space="preserve">Generator passes</w:t>
+              <w:t xml:space="preserve">发电机通过</w:t>
             </w:r>
           </w:p>
         </w:tc>
@@ -2091,7 +2133,7 @@
             <w:pPr/>
             <w:r>
               <w:rPr/>
-              <w:t xml:space="preserve">Hot water circuit pressure loss</w:t>
+              <w:t xml:space="preserve">热水回路压力损失</w:t>
             </w:r>
           </w:p>
         </w:tc>
@@ -2146,7 +2188,7 @@
             <w:pPr/>
             <w:r>
               <w:rPr/>
-              <w:t xml:space="preserve">Hot water connection diameter</w:t>
+              <w:t xml:space="preserve">热水接口直径</w:t>
             </w:r>
           </w:p>
         </w:tc>
@@ -2201,7 +2243,7 @@
             <w:pPr/>
             <w:r>
               <w:rPr/>
-              <w:t xml:space="preserve">Maximum working pressure</w:t>
+              <w:t xml:space="preserve">最大工作压力</w:t>
             </w:r>
           </w:p>
         </w:tc>
@@ -2289,7 +2331,7 @@
                 <w:b w:val="1"/>
                 <w:bCs w:val="1"/>
               </w:rPr>
-              <w:t xml:space="preserve">Electrical Data</w:t>
+              <w:t xml:space="preserve">电气数据</w:t>
             </w:r>
           </w:p>
         </w:tc>
@@ -2352,7 +2394,7 @@
             <w:pPr/>
             <w:r>
               <w:rPr/>
-              <w:t xml:space="preserve">Power supply</w:t>
+              <w:t xml:space="preserve">电源</w:t>
             </w:r>
           </w:p>
         </w:tc>
@@ -2405,7 +2447,7 @@
             <w:pPr/>
             <w:r>
               <w:rPr/>
-              <w:t xml:space="preserve">Power consumption</w:t>
+              <w:t xml:space="preserve">能量消耗</w:t>
             </w:r>
           </w:p>
         </w:tc>
@@ -2460,7 +2502,7 @@
             <w:pPr/>
             <w:r>
               <w:rPr/>
-              <w:t xml:space="preserve">Absorbent pump rating</w:t>
+              <w:t xml:space="preserve">吸收剂泵额定值</w:t>
             </w:r>
           </w:p>
         </w:tc>
@@ -2515,7 +2557,7 @@
             <w:pPr/>
             <w:r>
               <w:rPr/>
-              <w:t xml:space="preserve">Refrigerant pump rating</w:t>
+              <w:t xml:space="preserve">冷媒泵额定值</w:t>
             </w:r>
           </w:p>
         </w:tc>
@@ -2570,7 +2612,7 @@
             <w:pPr/>
             <w:r>
               <w:rPr/>
-              <w:t xml:space="preserve">Vacuum pump rating</w:t>
+              <w:t xml:space="preserve">真空泵等级</w:t>
             </w:r>
           </w:p>
         </w:tc>
@@ -2658,7 +2700,7 @@
                 <w:b w:val="1"/>
                 <w:bCs w:val="1"/>
               </w:rPr>
-              <w:t xml:space="preserve">Physical Data</w:t>
+              <w:t xml:space="preserve">物理数据</w:t>
             </w:r>
           </w:p>
         </w:tc>
@@ -2721,7 +2763,7 @@
             <w:pPr/>
             <w:r>
               <w:rPr/>
-              <w:t xml:space="preserve">Length</w:t>
+              <w:t xml:space="preserve">长度</w:t>
             </w:r>
           </w:p>
         </w:tc>
@@ -2776,7 +2818,7 @@
             <w:pPr/>
             <w:r>
               <w:rPr/>
-              <w:t xml:space="preserve">Width</w:t>
+              <w:t xml:space="preserve">宽度</w:t>
             </w:r>
           </w:p>
         </w:tc>
@@ -2831,7 +2873,7 @@
             <w:pPr/>
             <w:r>
               <w:rPr/>
-              <w:t xml:space="preserve">Height</w:t>
+              <w:t xml:space="preserve">高度</w:t>
             </w:r>
           </w:p>
         </w:tc>
@@ -2886,7 +2928,7 @@
             <w:pPr/>
             <w:r>
               <w:rPr/>
-              <w:t xml:space="preserve">Operating weight</w:t>
+              <w:t xml:space="preserve">工作重量</w:t>
             </w:r>
           </w:p>
         </w:tc>
@@ -2941,7 +2983,7 @@
             <w:pPr/>
             <w:r>
               <w:rPr/>
-              <w:t xml:space="preserve">Shipping weight</w:t>
+              <w:t xml:space="preserve">装运重量</w:t>
             </w:r>
           </w:p>
         </w:tc>
@@ -2996,7 +3038,7 @@
             <w:pPr/>
             <w:r>
               <w:rPr/>
-              <w:t xml:space="preserve">Flooded weight</w:t>
+              <w:t xml:space="preserve">重量过重</w:t>
             </w:r>
           </w:p>
         </w:tc>
@@ -3051,7 +3093,7 @@
             <w:pPr/>
             <w:r>
               <w:rPr/>
-              <w:t xml:space="preserve">Dry weight</w:t>
+              <w:t xml:space="preserve">净重</w:t>
             </w:r>
           </w:p>
         </w:tc>
@@ -3106,7 +3148,8 @@
             <w:pPr/>
             <w:r>
               <w:rPr/>
-              <w:t xml:space="preserve">Tube cleaning space (any one side length-wise)</w:t>
+              <w:t xml:space="preserve">
+管子清洁空间 (长度方向的任何一侧)</w:t>
             </w:r>
           </w:p>
         </w:tc>
@@ -3194,7 +3237,7 @@
                 <w:b w:val="1"/>
                 <w:bCs w:val="1"/>
               </w:rPr>
-              <w:t xml:space="preserve">Tube Metallurgy</w:t>
+              <w:t xml:space="preserve">管冶金</w:t>
             </w:r>
           </w:p>
         </w:tc>
@@ -3257,7 +3300,7 @@
             <w:pPr/>
             <w:r>
               <w:rPr/>
-              <w:t xml:space="preserve">Evaporator tube material</w:t>
+              <w:t xml:space="preserve">蒸发管材质</w:t>
             </w:r>
           </w:p>
         </w:tc>
@@ -3310,7 +3353,7 @@
             <w:pPr/>
             <w:r>
               <w:rPr/>
-              <w:t xml:space="preserve">Absorber tube material</w:t>
+              <w:t xml:space="preserve">吸收管材料</w:t>
             </w:r>
           </w:p>
         </w:tc>
@@ -3363,7 +3406,7 @@
             <w:pPr/>
             <w:r>
               <w:rPr/>
-              <w:t xml:space="preserve">Condenser tube material</w:t>
+              <w:t xml:space="preserve">冷凝管材质</w:t>
             </w:r>
           </w:p>
         </w:tc>
@@ -3449,7 +3492,7 @@
                 <w:b w:val="1"/>
                 <w:bCs w:val="1"/>
               </w:rPr>
-              <w:t xml:space="preserve">Heat exchanger Type</w:t>
+              <w:t xml:space="preserve">低温热交换器类型</w:t>
             </w:r>
           </w:p>
         </w:tc>
@@ -3492,39 +3535,77 @@
       </w:tr>
     </w:tbl>
     <w:p/>
+    <w:tbl>
+      <w:tblGrid>
+        <w:gridCol w:w="700" w:type="dxa"/>
+      </w:tblGrid>
+      <w:tblPr>
+        <w:tblW w:w="5000" w:type="pct"/>
+        <w:tblLayout w:type="autofit"/>
+        <w:tblBorders>
+          <w:top w:val="single" w:sz="10" w:color="cccccc"/>
+          <w:left w:val="single" w:sz="10" w:color="cccccc"/>
+          <w:right w:val="single" w:sz="10" w:color="cccccc"/>
+          <w:bottom w:val="single" w:sz="10" w:color="cccccc"/>
+          <w:insideH w:val="single" w:sz="10" w:color="cccccc"/>
+          <w:insideV w:val="single" w:sz="10" w:color="cccccc"/>
+        </w:tblBorders>
+      </w:tblPr>
+      <w:tr>
+        <w:trPr/>
+        <w:tc>
+          <w:tcPr>
+            <w:tcW w:w="700" w:type="dxa"/>
+            <w:shd w:val="clear" w:fill="e5e5e5"/>
+          </w:tcPr>
+          <w:p>
+            <w:pPr/>
+            <w:r>
+              <w:rPr>
+                <w:sz w:val="20"/>
+                <w:szCs w:val="20"/>
+                <w:b w:val="1"/>
+                <w:bCs w:val="1"/>
+              </w:rPr>
+              <w:t xml:space="preserve">字幕说明 : </w:t>
+            </w:r>
+          </w:p>
+        </w:tc>
+      </w:tr>
+    </w:tbl>
     <w:p>
       <w:pPr/>
       <w:r>
         <w:rPr/>
-        <w:t xml:space="preserve">1. Note----Please refer to Engg team for increase in weight &amp; cost due to higher working pressure in Hot water</w:t>
+        <w:t xml:space="preserve">1. 默认值</w:t>
       </w:r>
     </w:p>
     <w:p>
       <w:pPr/>
       <w:r>
         <w:rPr/>
-        <w:t xml:space="preserve">2. This selection is valid for insulated chiller only.</w:t>
+        <w:t xml:space="preserve">2. 默认值</w:t>
       </w:r>
     </w:p>
     <w:p>
       <w:pPr/>
       <w:r>
         <w:rPr/>
-        <w:t xml:space="preserve">3. For non-insulated chiller, the Capacity and Heat source consumption will vary.</w:t>
+        <w:t xml:space="preserve">3. 默认值</w:t>
       </w:r>
     </w:p>
     <w:p>
       <w:pPr/>
       <w:r>
         <w:rPr/>
-        <w:t xml:space="preserve">4. Plant Room Temperature should be from +5 deg C to +45 deg C</w:t>
+        <w:t xml:space="preserve">4. 默认值</w:t>
       </w:r>
     </w:p>
     <w:p>
       <w:pPr/>
       <w:r>
         <w:rPr/>
-        <w:t xml:space="preserve">5. Please contact Thermax representative / Office for customised specifications.</w:t>
+        <w:t xml:space="preserve">5. 默认值</w:t>
       </w:r>
     </w:p>
     <w:sectPr>

</xml_diff>